<commit_message>
Final Code with Report
</commit_message>
<xml_diff>
--- a/Report/Report.docx
+++ b/Report/Report.docx
@@ -16,7 +16,21 @@
           <w:b/>
           <w:u w:val="single"/>
         </w:rPr>
-        <w:t>Data Visualization: ASSIGNMENT 2</w:t>
+        <w:t xml:space="preserve">Data Visualization: </w:t>
+      </w:r>
+      <w:r>
+        <w:rPr>
+          <w:b/>
+          <w:u w:val="single"/>
+        </w:rPr>
+        <w:t>Assignment</w:t>
+      </w:r>
+      <w:r>
+        <w:rPr>
+          <w:b/>
+          <w:u w:val="single"/>
+        </w:rPr>
+        <w:t xml:space="preserve"> 2</w:t>
       </w:r>
     </w:p>
     <w:p>
@@ -67,7 +81,7 @@
                     <pic:cNvPicPr/>
                   </pic:nvPicPr>
                   <pic:blipFill>
-                    <a:blip r:embed="rId4">
+                    <a:blip r:embed="rId5">
                       <a:extLst>
                         <a:ext uri="{28A0092B-C50C-407E-A947-70E740481C1C}">
                           <a14:useLocalDpi xmlns:a14="http://schemas.microsoft.com/office/drawing/2010/main" val="0"/>
@@ -148,6 +162,8 @@
         <w:t>Part 2</w:t>
       </w:r>
     </w:p>
+    <w:p/>
+    <w:p/>
     <w:p>
       <w:r>
         <w:rPr>
@@ -157,15 +173,15 @@
           <wp:anchor distT="0" distB="0" distL="114300" distR="114300" simplePos="0" relativeHeight="251659264" behindDoc="1" locked="0" layoutInCell="1" allowOverlap="1">
             <wp:simplePos x="0" y="0"/>
             <wp:positionH relativeFrom="column">
-              <wp:posOffset>-605185</wp:posOffset>
+              <wp:posOffset>-838395</wp:posOffset>
             </wp:positionH>
             <wp:positionV relativeFrom="paragraph">
-              <wp:posOffset>209461</wp:posOffset>
+              <wp:posOffset>443082</wp:posOffset>
             </wp:positionV>
-            <wp:extent cx="7012911" cy="4720856"/>
-            <wp:effectExtent l="0" t="0" r="0" b="3810"/>
+            <wp:extent cx="8639298" cy="5644068"/>
+            <wp:effectExtent l="0" t="7302" r="2222" b="2223"/>
             <wp:wrapNone/>
-            <wp:docPr id="2" name="Picture 2" descr="A close up of a map&#10;&#10;Description generated with high confidence"/>
+            <wp:docPr id="2" name="Picture 2"/>
             <wp:cNvGraphicFramePr>
               <a:graphicFrameLocks xmlns:a="http://schemas.openxmlformats.org/drawingml/2006/main" noChangeAspect="1"/>
             </wp:cNvGraphicFramePr>
@@ -177,7 +193,7 @@
                     <pic:cNvPicPr/>
                   </pic:nvPicPr>
                   <pic:blipFill>
-                    <a:blip r:embed="rId5">
+                    <a:blip r:embed="rId6">
                       <a:extLst>
                         <a:ext uri="{28A0092B-C50C-407E-A947-70E740481C1C}">
                           <a14:useLocalDpi xmlns:a14="http://schemas.microsoft.com/office/drawing/2010/main" val="0"/>
@@ -189,9 +205,9 @@
                     </a:stretch>
                   </pic:blipFill>
                   <pic:spPr>
-                    <a:xfrm>
+                    <a:xfrm rot="16200000">
                       <a:off x="0" y="0"/>
-                      <a:ext cx="7012911" cy="4720856"/>
+                      <a:ext cx="8647614" cy="5649501"/>
                     </a:xfrm>
                     <a:prstGeom prst="rect">
                       <a:avLst/>
@@ -230,26 +246,378 @@
     <w:p/>
     <w:p/>
     <w:p/>
-    <w:p>
+    <w:p/>
+    <w:p/>
+    <w:p/>
+    <w:p/>
+    <w:p/>
+    <w:p/>
+    <w:p/>
+    <w:p/>
+    <w:p>
+      <w:pPr>
+        <w:pStyle w:val="Heading1"/>
+        <w:rPr>
+          <w:b/>
+          <w:color w:val="auto"/>
+          <w:u w:val="single"/>
+        </w:rPr>
+      </w:pPr>
+      <w:r>
+        <w:rPr>
+          <w:b/>
+          <w:color w:val="auto"/>
+          <w:u w:val="single"/>
+        </w:rPr>
+        <w:t>Description</w:t>
+      </w:r>
+    </w:p>
+    <w:p/>
+    <w:p>
+      <w:pPr>
+        <w:pStyle w:val="ListParagraph"/>
+        <w:numPr>
+          <w:ilvl w:val="0"/>
+          <w:numId w:val="1"/>
+        </w:numPr>
+        <w:rPr>
+          <w:sz w:val="24"/>
+        </w:rPr>
+      </w:pPr>
+      <w:r>
+        <w:rPr>
+          <w:sz w:val="24"/>
+        </w:rPr>
+        <w:t>The first thing I did was convert the CSV file into a JSON file, as I find JSON file’s easier to access and use.</w:t>
+      </w:r>
+    </w:p>
+    <w:p>
+      <w:pPr>
+        <w:pStyle w:val="ListParagraph"/>
+        <w:rPr>
+          <w:sz w:val="24"/>
+        </w:rPr>
+      </w:pPr>
+    </w:p>
+    <w:p>
+      <w:pPr>
+        <w:pStyle w:val="ListParagraph"/>
+        <w:numPr>
+          <w:ilvl w:val="0"/>
+          <w:numId w:val="1"/>
+        </w:numPr>
+        <w:rPr>
+          <w:sz w:val="24"/>
+        </w:rPr>
+      </w:pPr>
+      <w:r>
+        <w:rPr>
+          <w:sz w:val="24"/>
+        </w:rPr>
+        <w:t>Once all the data was converted I started working out how to display the three main graphs into one display. The three graphs are the cities, temperatures and the survivors.</w:t>
+      </w:r>
+    </w:p>
+    <w:p>
+      <w:pPr>
+        <w:pStyle w:val="ListParagraph"/>
+        <w:rPr>
+          <w:sz w:val="24"/>
+        </w:rPr>
+      </w:pPr>
+    </w:p>
+    <w:p>
+      <w:pPr>
+        <w:pStyle w:val="ListParagraph"/>
+        <w:numPr>
+          <w:ilvl w:val="0"/>
+          <w:numId w:val="1"/>
+        </w:numPr>
+        <w:rPr>
+          <w:sz w:val="24"/>
+        </w:rPr>
+      </w:pPr>
+      <w:r>
+        <w:rPr>
+          <w:sz w:val="24"/>
+        </w:rPr>
+        <w:t>The temperature graph was a simple chart which was a line graph displaying all the temperatures valu</w:t>
+      </w:r>
       <w:bookmarkStart w:id="0" w:name="_GoBack"/>
       <w:bookmarkEnd w:id="0"/>
-    </w:p>
-    <w:p/>
-    <w:p/>
-    <w:p/>
-    <w:p/>
-    <w:p/>
-    <w:p/>
-    <w:p/>
-    <w:p/>
-    <w:p/>
-    <w:p>
-      <w:pPr>
-        <w:pStyle w:val="Heading1"/>
-      </w:pPr>
-      <w:r>
-        <w:t>Description</w:t>
-      </w:r>
+      <w:r>
+        <w:rPr>
+          <w:sz w:val="24"/>
+        </w:rPr>
+        <w:t xml:space="preserve">es and a y-axis to the left. </w:t>
+      </w:r>
+    </w:p>
+    <w:p>
+      <w:pPr>
+        <w:pStyle w:val="ListParagraph"/>
+        <w:rPr>
+          <w:sz w:val="24"/>
+        </w:rPr>
+      </w:pPr>
+    </w:p>
+    <w:p>
+      <w:pPr>
+        <w:pStyle w:val="ListParagraph"/>
+        <w:numPr>
+          <w:ilvl w:val="0"/>
+          <w:numId w:val="1"/>
+        </w:numPr>
+        <w:rPr>
+          <w:sz w:val="24"/>
+        </w:rPr>
+      </w:pPr>
+      <w:r>
+        <w:rPr>
+          <w:sz w:val="24"/>
+        </w:rPr>
+        <w:t xml:space="preserve">The </w:t>
+      </w:r>
+      <w:proofErr w:type="spellStart"/>
+      <w:r>
+        <w:rPr>
+          <w:sz w:val="24"/>
+        </w:rPr>
+        <w:t>svg</w:t>
+      </w:r>
+      <w:proofErr w:type="spellEnd"/>
+      <w:r>
+        <w:rPr>
+          <w:sz w:val="24"/>
+        </w:rPr>
+        <w:t xml:space="preserve"> element took in the temp value and longitude value as the y and x value on the graph. </w:t>
+      </w:r>
+    </w:p>
+    <w:p>
+      <w:pPr>
+        <w:pStyle w:val="ListParagraph"/>
+        <w:rPr>
+          <w:sz w:val="24"/>
+        </w:rPr>
+      </w:pPr>
+    </w:p>
+    <w:p>
+      <w:pPr>
+        <w:pStyle w:val="ListParagraph"/>
+        <w:numPr>
+          <w:ilvl w:val="0"/>
+          <w:numId w:val="1"/>
+        </w:numPr>
+        <w:rPr>
+          <w:sz w:val="24"/>
+        </w:rPr>
+      </w:pPr>
+      <w:r>
+        <w:rPr>
+          <w:sz w:val="24"/>
+        </w:rPr>
+        <w:t xml:space="preserve">I created a </w:t>
+      </w:r>
+      <w:proofErr w:type="spellStart"/>
+      <w:r>
+        <w:rPr>
+          <w:sz w:val="24"/>
+        </w:rPr>
+        <w:t>createGraph</w:t>
+      </w:r>
+      <w:proofErr w:type="spellEnd"/>
+      <w:r>
+        <w:rPr>
+          <w:sz w:val="24"/>
+        </w:rPr>
+        <w:t xml:space="preserve"> function which took in the </w:t>
+      </w:r>
+      <w:proofErr w:type="spellStart"/>
+      <w:r>
+        <w:rPr>
+          <w:sz w:val="24"/>
+        </w:rPr>
+        <w:t>svg</w:t>
+      </w:r>
+      <w:proofErr w:type="spellEnd"/>
+      <w:r>
+        <w:rPr>
+          <w:sz w:val="24"/>
+        </w:rPr>
+        <w:t xml:space="preserve"> element, the data and the map.</w:t>
+      </w:r>
+    </w:p>
+    <w:p>
+      <w:pPr>
+        <w:pStyle w:val="ListParagraph"/>
+        <w:rPr>
+          <w:sz w:val="24"/>
+        </w:rPr>
+      </w:pPr>
+    </w:p>
+    <w:p>
+      <w:pPr>
+        <w:pStyle w:val="ListParagraph"/>
+        <w:numPr>
+          <w:ilvl w:val="0"/>
+          <w:numId w:val="1"/>
+        </w:numPr>
+        <w:rPr>
+          <w:sz w:val="24"/>
+        </w:rPr>
+      </w:pPr>
+      <w:r>
+        <w:rPr>
+          <w:sz w:val="24"/>
+        </w:rPr>
+        <w:t>This function declared the y-axis and x-axis values and their domains to display the values.</w:t>
+      </w:r>
+    </w:p>
+    <w:p>
+      <w:pPr>
+        <w:pStyle w:val="ListParagraph"/>
+        <w:rPr>
+          <w:sz w:val="24"/>
+        </w:rPr>
+      </w:pPr>
+    </w:p>
+    <w:p>
+      <w:pPr>
+        <w:pStyle w:val="ListParagraph"/>
+        <w:numPr>
+          <w:ilvl w:val="0"/>
+          <w:numId w:val="1"/>
+        </w:numPr>
+        <w:rPr>
+          <w:sz w:val="24"/>
+        </w:rPr>
+      </w:pPr>
+      <w:r>
+        <w:rPr>
+          <w:sz w:val="24"/>
+        </w:rPr>
+        <w:t xml:space="preserve">The other function created was the </w:t>
+      </w:r>
+      <w:proofErr w:type="spellStart"/>
+      <w:r>
+        <w:rPr>
+          <w:sz w:val="24"/>
+        </w:rPr>
+        <w:t>lonValues</w:t>
+      </w:r>
+      <w:proofErr w:type="spellEnd"/>
+      <w:r>
+        <w:rPr>
+          <w:sz w:val="24"/>
+        </w:rPr>
+        <w:t xml:space="preserve"> function which returned the longitude and latitude of the city’s locations.</w:t>
+      </w:r>
+    </w:p>
+    <w:p>
+      <w:pPr>
+        <w:pStyle w:val="ListParagraph"/>
+        <w:rPr>
+          <w:sz w:val="24"/>
+        </w:rPr>
+      </w:pPr>
+    </w:p>
+    <w:p>
+      <w:pPr>
+        <w:pStyle w:val="ListParagraph"/>
+        <w:numPr>
+          <w:ilvl w:val="0"/>
+          <w:numId w:val="1"/>
+        </w:numPr>
+        <w:rPr>
+          <w:sz w:val="24"/>
+        </w:rPr>
+      </w:pPr>
+      <w:r>
+        <w:rPr>
+          <w:sz w:val="24"/>
+        </w:rPr>
+        <w:t>The final graph was the survivors which had to increase in stroke depending on the number of survivors. This was taken by taking in the number of survivors for that specific value and returning a stroke width normalised between 0-100.</w:t>
+      </w:r>
+    </w:p>
+    <w:p>
+      <w:pPr>
+        <w:pStyle w:val="ListParagraph"/>
+        <w:rPr>
+          <w:sz w:val="24"/>
+        </w:rPr>
+      </w:pPr>
+    </w:p>
+    <w:p>
+      <w:pPr>
+        <w:pStyle w:val="ListParagraph"/>
+        <w:numPr>
+          <w:ilvl w:val="0"/>
+          <w:numId w:val="1"/>
+        </w:numPr>
+        <w:rPr>
+          <w:sz w:val="24"/>
+        </w:rPr>
+      </w:pPr>
+      <w:r>
+        <w:rPr>
+          <w:sz w:val="24"/>
+        </w:rPr>
+        <w:t xml:space="preserve">I used a library </w:t>
+      </w:r>
+      <w:proofErr w:type="spellStart"/>
+      <w:r>
+        <w:rPr>
+          <w:sz w:val="24"/>
+        </w:rPr>
+        <w:t>mapmap</w:t>
+      </w:r>
+      <w:proofErr w:type="spellEnd"/>
+      <w:r>
+        <w:rPr>
+          <w:sz w:val="24"/>
+        </w:rPr>
+        <w:t xml:space="preserve"> which allowed for the display of the charts and graphs. </w:t>
+      </w:r>
+    </w:p>
+    <w:p>
+      <w:pPr>
+        <w:pStyle w:val="ListParagraph"/>
+        <w:rPr>
+          <w:sz w:val="24"/>
+        </w:rPr>
+      </w:pPr>
+    </w:p>
+    <w:p>
+      <w:pPr>
+        <w:pStyle w:val="ListParagraph"/>
+        <w:numPr>
+          <w:ilvl w:val="0"/>
+          <w:numId w:val="1"/>
+        </w:numPr>
+        <w:rPr>
+          <w:sz w:val="24"/>
+        </w:rPr>
+      </w:pPr>
+      <w:r>
+        <w:rPr>
+          <w:sz w:val="24"/>
+        </w:rPr>
+        <w:t>The final part was the legend in which displays what the colours represent.</w:t>
+      </w:r>
+    </w:p>
+    <w:p>
+      <w:pPr>
+        <w:pStyle w:val="ListParagraph"/>
+        <w:rPr>
+          <w:sz w:val="24"/>
+        </w:rPr>
+      </w:pPr>
+    </w:p>
+    <w:p>
+      <w:pPr>
+        <w:pStyle w:val="ListParagraph"/>
+        <w:rPr>
+          <w:sz w:val="24"/>
+        </w:rPr>
+      </w:pPr>
     </w:p>
     <w:sectPr>
       <w:pgSz w:w="11906" w:h="16838"/>
@@ -259,6 +627,127 @@
     </w:sectPr>
   </w:body>
 </w:document>
+</file>
+
+<file path=word/numbering.xml><?xml version="1.0" encoding="utf-8"?>
+<w:numbering xmlns:wpc="http://schemas.microsoft.com/office/word/2010/wordprocessingCanvas" xmlns:cx="http://schemas.microsoft.com/office/drawing/2014/chartex" xmlns:cx1="http://schemas.microsoft.com/office/drawing/2015/9/8/chartex" xmlns:cx2="http://schemas.microsoft.com/office/drawing/2015/10/21/chartex" xmlns:cx3="http://schemas.microsoft.com/office/drawing/2016/5/9/chartex" xmlns:cx4="http://schemas.microsoft.com/office/drawing/2016/5/10/chartex" xmlns:cx5="http://schemas.microsoft.com/office/drawing/2016/5/11/chartex" xmlns:cx6="http://schemas.microsoft.com/office/drawing/2016/5/12/chartex" xmlns:cx7="http://schemas.microsoft.com/office/drawing/2016/5/13/chartex" xmlns:cx8="http://schemas.microsoft.com/office/drawing/2016/5/14/chartex" xmlns:mc="http://schemas.openxmlformats.org/markup-compatibility/2006" xmlns:aink="http://schemas.microsoft.com/office/drawing/2016/ink" xmlns:am3d="http://schemas.microsoft.com/office/drawing/2017/model3d" xmlns:o="urn:schemas-microsoft-com:office:office" xmlns:r="http://schemas.openxmlformats.org/officeDocument/2006/relationships" xmlns:m="http://schemas.openxmlformats.org/officeDocument/2006/math" xmlns:v="urn:schemas-microsoft-com:vml" xmlns:wp14="http://schemas.microsoft.com/office/word/2010/wordprocessingDrawing" xmlns:wp="http://schemas.openxmlformats.org/drawingml/2006/wordprocessingDrawing" xmlns:w10="urn:schemas-microsoft-com:office:word" xmlns:w="http://schemas.openxmlformats.org/wordprocessingml/2006/main" xmlns:w14="http://schemas.microsoft.com/office/word/2010/wordml" xmlns:w15="http://schemas.microsoft.com/office/word/2012/wordml" xmlns:w16cid="http://schemas.microsoft.com/office/word/2016/wordml/cid" xmlns:w16se="http://schemas.microsoft.com/office/word/2015/wordml/symex" xmlns:wpg="http://schemas.microsoft.com/office/word/2010/wordprocessingGroup" xmlns:wpi="http://schemas.microsoft.com/office/word/2010/wordprocessingInk" xmlns:wne="http://schemas.microsoft.com/office/word/2006/wordml" xmlns:wps="http://schemas.microsoft.com/office/word/2010/wordprocessingShape" mc:Ignorable="w14 w15 w16se w16cid wp14">
+  <w:abstractNum w:abstractNumId="0" w15:restartNumberingAfterBreak="0">
+    <w:nsid w:val="372E0EDF"/>
+    <w:multiLevelType w:val="hybridMultilevel"/>
+    <w:tmpl w:val="75A6FB82"/>
+    <w:lvl w:ilvl="0" w:tplc="18090001">
+      <w:start w:val="1"/>
+      <w:numFmt w:val="bullet"/>
+      <w:lvlText w:val=""/>
+      <w:lvlJc w:val="left"/>
+      <w:pPr>
+        <w:ind w:left="720" w:hanging="360"/>
+      </w:pPr>
+      <w:rPr>
+        <w:rFonts w:ascii="Symbol" w:hAnsi="Symbol" w:hint="default"/>
+      </w:rPr>
+    </w:lvl>
+    <w:lvl w:ilvl="1" w:tplc="18090003" w:tentative="1">
+      <w:start w:val="1"/>
+      <w:numFmt w:val="bullet"/>
+      <w:lvlText w:val="o"/>
+      <w:lvlJc w:val="left"/>
+      <w:pPr>
+        <w:ind w:left="1440" w:hanging="360"/>
+      </w:pPr>
+      <w:rPr>
+        <w:rFonts w:ascii="Courier New" w:hAnsi="Courier New" w:cs="Courier New" w:hint="default"/>
+      </w:rPr>
+    </w:lvl>
+    <w:lvl w:ilvl="2" w:tplc="18090005" w:tentative="1">
+      <w:start w:val="1"/>
+      <w:numFmt w:val="bullet"/>
+      <w:lvlText w:val=""/>
+      <w:lvlJc w:val="left"/>
+      <w:pPr>
+        <w:ind w:left="2160" w:hanging="360"/>
+      </w:pPr>
+      <w:rPr>
+        <w:rFonts w:ascii="Wingdings" w:hAnsi="Wingdings" w:hint="default"/>
+      </w:rPr>
+    </w:lvl>
+    <w:lvl w:ilvl="3" w:tplc="18090001" w:tentative="1">
+      <w:start w:val="1"/>
+      <w:numFmt w:val="bullet"/>
+      <w:lvlText w:val=""/>
+      <w:lvlJc w:val="left"/>
+      <w:pPr>
+        <w:ind w:left="2880" w:hanging="360"/>
+      </w:pPr>
+      <w:rPr>
+        <w:rFonts w:ascii="Symbol" w:hAnsi="Symbol" w:hint="default"/>
+      </w:rPr>
+    </w:lvl>
+    <w:lvl w:ilvl="4" w:tplc="18090003" w:tentative="1">
+      <w:start w:val="1"/>
+      <w:numFmt w:val="bullet"/>
+      <w:lvlText w:val="o"/>
+      <w:lvlJc w:val="left"/>
+      <w:pPr>
+        <w:ind w:left="3600" w:hanging="360"/>
+      </w:pPr>
+      <w:rPr>
+        <w:rFonts w:ascii="Courier New" w:hAnsi="Courier New" w:cs="Courier New" w:hint="default"/>
+      </w:rPr>
+    </w:lvl>
+    <w:lvl w:ilvl="5" w:tplc="18090005" w:tentative="1">
+      <w:start w:val="1"/>
+      <w:numFmt w:val="bullet"/>
+      <w:lvlText w:val=""/>
+      <w:lvlJc w:val="left"/>
+      <w:pPr>
+        <w:ind w:left="4320" w:hanging="360"/>
+      </w:pPr>
+      <w:rPr>
+        <w:rFonts w:ascii="Wingdings" w:hAnsi="Wingdings" w:hint="default"/>
+      </w:rPr>
+    </w:lvl>
+    <w:lvl w:ilvl="6" w:tplc="18090001" w:tentative="1">
+      <w:start w:val="1"/>
+      <w:numFmt w:val="bullet"/>
+      <w:lvlText w:val=""/>
+      <w:lvlJc w:val="left"/>
+      <w:pPr>
+        <w:ind w:left="5040" w:hanging="360"/>
+      </w:pPr>
+      <w:rPr>
+        <w:rFonts w:ascii="Symbol" w:hAnsi="Symbol" w:hint="default"/>
+      </w:rPr>
+    </w:lvl>
+    <w:lvl w:ilvl="7" w:tplc="18090003" w:tentative="1">
+      <w:start w:val="1"/>
+      <w:numFmt w:val="bullet"/>
+      <w:lvlText w:val="o"/>
+      <w:lvlJc w:val="left"/>
+      <w:pPr>
+        <w:ind w:left="5760" w:hanging="360"/>
+      </w:pPr>
+      <w:rPr>
+        <w:rFonts w:ascii="Courier New" w:hAnsi="Courier New" w:cs="Courier New" w:hint="default"/>
+      </w:rPr>
+    </w:lvl>
+    <w:lvl w:ilvl="8" w:tplc="18090005" w:tentative="1">
+      <w:start w:val="1"/>
+      <w:numFmt w:val="bullet"/>
+      <w:lvlText w:val=""/>
+      <w:lvlJc w:val="left"/>
+      <w:pPr>
+        <w:ind w:left="6480" w:hanging="360"/>
+      </w:pPr>
+      <w:rPr>
+        <w:rFonts w:ascii="Wingdings" w:hAnsi="Wingdings" w:hint="default"/>
+      </w:rPr>
+    </w:lvl>
+  </w:abstractNum>
+  <w:num w:numId="1">
+    <w:abstractNumId w:val="0"/>
+  </w:num>
+</w:numbering>
 </file>
 
 <file path=word/styles.xml><?xml version="1.0" encoding="utf-8"?>
@@ -794,6 +1283,17 @@
       <w:spacing w:after="0" w:line="240" w:lineRule="auto"/>
     </w:pPr>
   </w:style>
+  <w:style w:type="paragraph" w:styleId="ListParagraph">
+    <w:name w:val="List Paragraph"/>
+    <w:basedOn w:val="Normal"/>
+    <w:uiPriority w:val="34"/>
+    <w:qFormat/>
+    <w:rsid w:val="00B94B7A"/>
+    <w:pPr>
+      <w:ind w:left="720"/>
+      <w:contextualSpacing/>
+    </w:pPr>
+  </w:style>
 </w:styles>
 </file>
 

</xml_diff>